<commit_message>
update tag for better diferentiation
</commit_message>
<xml_diff>
--- a/Assets/printable/full_tags.docx
+++ b/Assets/printable/full_tags.docx
@@ -11,18 +11,18 @@
           <w:noProof/>
         </w:rPr>
         <w:drawing>
-          <wp:anchor distT="0" distB="0" distL="114300" distR="114300" simplePos="0" relativeHeight="251662336" behindDoc="0" locked="0" layoutInCell="1" allowOverlap="1" wp14:anchorId="5473C923" wp14:editId="5C6C226A">
+          <wp:anchor distT="0" distB="0" distL="114300" distR="114300" simplePos="0" relativeHeight="251686912" behindDoc="0" locked="0" layoutInCell="1" allowOverlap="1" wp14:anchorId="219A8BE4" wp14:editId="7D2D62BC">
             <wp:simplePos x="0" y="0"/>
             <wp:positionH relativeFrom="column">
-              <wp:posOffset>1983105</wp:posOffset>
+              <wp:posOffset>4398303</wp:posOffset>
             </wp:positionH>
             <wp:positionV relativeFrom="page">
-              <wp:posOffset>2326347</wp:posOffset>
+              <wp:posOffset>6464935</wp:posOffset>
             </wp:positionV>
-            <wp:extent cx="2159635" cy="2159635"/>
+            <wp:extent cx="2160000" cy="2160000"/>
             <wp:effectExtent l="0" t="0" r="0" b="0"/>
             <wp:wrapSquare wrapText="bothSides"/>
-            <wp:docPr id="6" name="Image 6"/>
+            <wp:docPr id="9" name="Image 9" descr="Une image contenant intérieur, arts de la table, tasse, tasse à café&#10;&#10;Description générée automatiquement"/>
             <wp:cNvGraphicFramePr>
               <a:graphicFrameLocks xmlns:a="http://schemas.openxmlformats.org/drawingml/2006/main" noChangeAspect="1"/>
             </wp:cNvGraphicFramePr>
@@ -30,11 +30,11 @@
               <a:graphicData uri="http://schemas.openxmlformats.org/drawingml/2006/picture">
                 <pic:pic xmlns:pic="http://schemas.openxmlformats.org/drawingml/2006/picture">
                   <pic:nvPicPr>
-                    <pic:cNvPr id="6" name="Image 6"/>
+                    <pic:cNvPr id="9" name="Image 9" descr="Une image contenant intérieur, arts de la table, tasse, tasse à café&#10;&#10;Description générée automatiquement"/>
                     <pic:cNvPicPr/>
                   </pic:nvPicPr>
                   <pic:blipFill>
-                    <a:blip r:embed="rId4">
+                    <a:blip r:embed="rId5">
                       <a:extLst>
                         <a:ext uri="{28A0092B-C50C-407E-A947-70E740481C1C}">
                           <a14:useLocalDpi xmlns:a14="http://schemas.microsoft.com/office/drawing/2010/main" val="0"/>
@@ -48,7 +48,7 @@
                   <pic:spPr>
                     <a:xfrm>
                       <a:off x="0" y="0"/>
-                      <a:ext cx="2159635" cy="2159635"/>
+                      <a:ext cx="2160000" cy="2160000"/>
                     </a:xfrm>
                     <a:prstGeom prst="rect">
                       <a:avLst/>
@@ -71,75 +71,15 @@
           <w:noProof/>
         </w:rPr>
         <w:drawing>
-          <wp:anchor distT="0" distB="0" distL="114300" distR="114300" simplePos="0" relativeHeight="251670528" behindDoc="0" locked="0" layoutInCell="1" allowOverlap="1" wp14:anchorId="6DD63BC2" wp14:editId="4CD4A02F">
+          <wp:anchor distT="0" distB="0" distL="114300" distR="114300" simplePos="0" relativeHeight="251685888" behindDoc="0" locked="0" layoutInCell="1" allowOverlap="1" wp14:anchorId="721F2DFD" wp14:editId="439945BE">
             <wp:simplePos x="0" y="0"/>
             <wp:positionH relativeFrom="column">
-              <wp:posOffset>-387350</wp:posOffset>
+              <wp:posOffset>4402455</wp:posOffset>
             </wp:positionH>
             <wp:positionV relativeFrom="page">
-              <wp:posOffset>2325761</wp:posOffset>
+              <wp:posOffset>4266223</wp:posOffset>
             </wp:positionV>
-            <wp:extent cx="2159635" cy="2159635"/>
-            <wp:effectExtent l="0" t="0" r="0" b="0"/>
-            <wp:wrapSquare wrapText="bothSides"/>
-            <wp:docPr id="9" name="Image 9"/>
-            <wp:cNvGraphicFramePr>
-              <a:graphicFrameLocks xmlns:a="http://schemas.openxmlformats.org/drawingml/2006/main" noChangeAspect="1"/>
-            </wp:cNvGraphicFramePr>
-            <a:graphic xmlns:a="http://schemas.openxmlformats.org/drawingml/2006/main">
-              <a:graphicData uri="http://schemas.openxmlformats.org/drawingml/2006/picture">
-                <pic:pic xmlns:pic="http://schemas.openxmlformats.org/drawingml/2006/picture">
-                  <pic:nvPicPr>
-                    <pic:cNvPr id="9" name="Image 9"/>
-                    <pic:cNvPicPr/>
-                  </pic:nvPicPr>
-                  <pic:blipFill>
-                    <a:blip r:embed="rId5">
-                      <a:extLst>
-                        <a:ext uri="{28A0092B-C50C-407E-A947-70E740481C1C}">
-                          <a14:useLocalDpi xmlns:a14="http://schemas.microsoft.com/office/drawing/2010/main" val="0"/>
-                        </a:ext>
-                      </a:extLst>
-                    </a:blip>
-                    <a:stretch>
-                      <a:fillRect/>
-                    </a:stretch>
-                  </pic:blipFill>
-                  <pic:spPr>
-                    <a:xfrm>
-                      <a:off x="0" y="0"/>
-                      <a:ext cx="2159635" cy="2159635"/>
-                    </a:xfrm>
-                    <a:prstGeom prst="rect">
-                      <a:avLst/>
-                    </a:prstGeom>
-                  </pic:spPr>
-                </pic:pic>
-              </a:graphicData>
-            </a:graphic>
-            <wp14:sizeRelH relativeFrom="page">
-              <wp14:pctWidth>0</wp14:pctWidth>
-            </wp14:sizeRelH>
-            <wp14:sizeRelV relativeFrom="page">
-              <wp14:pctHeight>0</wp14:pctHeight>
-            </wp14:sizeRelV>
-          </wp:anchor>
-        </w:drawing>
-      </w:r>
-      <w:r>
-        <w:rPr>
-          <w:noProof/>
-        </w:rPr>
-        <w:drawing>
-          <wp:anchor distT="0" distB="0" distL="114300" distR="114300" simplePos="0" relativeHeight="251663360" behindDoc="0" locked="0" layoutInCell="1" allowOverlap="1" wp14:anchorId="52F3BEA6" wp14:editId="48C370C6">
-            <wp:simplePos x="0" y="0"/>
-            <wp:positionH relativeFrom="column">
-              <wp:posOffset>-379095</wp:posOffset>
-            </wp:positionH>
-            <wp:positionV relativeFrom="page">
-              <wp:posOffset>4690257</wp:posOffset>
-            </wp:positionV>
-            <wp:extent cx="2159635" cy="2159635"/>
+            <wp:extent cx="2160000" cy="2160000"/>
             <wp:effectExtent l="0" t="0" r="0" b="0"/>
             <wp:wrapSquare wrapText="bothSides"/>
             <wp:docPr id="7" name="Image 7"/>
@@ -168,7 +108,7 @@
                   <pic:spPr>
                     <a:xfrm>
                       <a:off x="0" y="0"/>
-                      <a:ext cx="2159635" cy="2159635"/>
+                      <a:ext cx="2160000" cy="2160000"/>
                     </a:xfrm>
                     <a:prstGeom prst="rect">
                       <a:avLst/>
@@ -191,18 +131,18 @@
           <w:noProof/>
         </w:rPr>
         <w:drawing>
-          <wp:anchor distT="0" distB="0" distL="114300" distR="114300" simplePos="0" relativeHeight="251661312" behindDoc="0" locked="0" layoutInCell="1" allowOverlap="1" wp14:anchorId="46561F75" wp14:editId="13D262EA">
+          <wp:anchor distT="0" distB="0" distL="114300" distR="114300" simplePos="0" relativeHeight="251684864" behindDoc="0" locked="0" layoutInCell="1" allowOverlap="1" wp14:anchorId="3BAA2E4D" wp14:editId="5DD1EE3D">
             <wp:simplePos x="0" y="0"/>
             <wp:positionH relativeFrom="column">
-              <wp:posOffset>2056765</wp:posOffset>
+              <wp:posOffset>2018665</wp:posOffset>
             </wp:positionH>
-            <wp:positionV relativeFrom="paragraph">
-              <wp:posOffset>3792366</wp:posOffset>
+            <wp:positionV relativeFrom="page">
+              <wp:posOffset>4688840</wp:posOffset>
             </wp:positionV>
             <wp:extent cx="2159635" cy="2159635"/>
             <wp:effectExtent l="0" t="0" r="0" b="0"/>
             <wp:wrapSquare wrapText="bothSides"/>
-            <wp:docPr id="4" name="Image 4" descr="Une image contenant texte, musique, guitare, chaussures&#10;&#10;Description générée automatiquement"/>
+            <wp:docPr id="6" name="Image 6"/>
             <wp:cNvGraphicFramePr>
               <a:graphicFrameLocks xmlns:a="http://schemas.openxmlformats.org/drawingml/2006/main" noChangeAspect="1"/>
             </wp:cNvGraphicFramePr>
@@ -210,7 +150,7 @@
               <a:graphicData uri="http://schemas.openxmlformats.org/drawingml/2006/picture">
                 <pic:pic xmlns:pic="http://schemas.openxmlformats.org/drawingml/2006/picture">
                   <pic:nvPicPr>
-                    <pic:cNvPr id="4" name="Image 4" descr="Une image contenant texte, musique, guitare, chaussures&#10;&#10;Description générée automatiquement"/>
+                    <pic:cNvPr id="6" name="Image 6"/>
                     <pic:cNvPicPr/>
                   </pic:nvPicPr>
                   <pic:blipFill>
@@ -251,7 +191,307 @@
           <w:noProof/>
         </w:rPr>
         <w:drawing>
-          <wp:anchor distT="0" distB="0" distL="114300" distR="114300" simplePos="0" relativeHeight="251669504" behindDoc="0" locked="0" layoutInCell="1" allowOverlap="1" wp14:anchorId="7833311B" wp14:editId="39AF44C4">
+          <wp:anchor distT="0" distB="0" distL="114300" distR="114300" simplePos="0" relativeHeight="251683840" behindDoc="0" locked="0" layoutInCell="1" allowOverlap="1" wp14:anchorId="774899F0" wp14:editId="52970145">
+            <wp:simplePos x="0" y="0"/>
+            <wp:positionH relativeFrom="column">
+              <wp:posOffset>-384175</wp:posOffset>
+            </wp:positionH>
+            <wp:positionV relativeFrom="page">
+              <wp:posOffset>4688645</wp:posOffset>
+            </wp:positionV>
+            <wp:extent cx="2160000" cy="2160000"/>
+            <wp:effectExtent l="0" t="0" r="0" b="0"/>
+            <wp:wrapSquare wrapText="bothSides"/>
+            <wp:docPr id="5" name="Image 5" descr="Une image contenant texte, fauteuil, meubles, chaise&#10;&#10;Description générée automatiquement"/>
+            <wp:cNvGraphicFramePr>
+              <a:graphicFrameLocks xmlns:a="http://schemas.openxmlformats.org/drawingml/2006/main" noChangeAspect="1"/>
+            </wp:cNvGraphicFramePr>
+            <a:graphic xmlns:a="http://schemas.openxmlformats.org/drawingml/2006/main">
+              <a:graphicData uri="http://schemas.openxmlformats.org/drawingml/2006/picture">
+                <pic:pic xmlns:pic="http://schemas.openxmlformats.org/drawingml/2006/picture">
+                  <pic:nvPicPr>
+                    <pic:cNvPr id="5" name="Image 5" descr="Une image contenant texte, fauteuil, meubles, chaise&#10;&#10;Description générée automatiquement"/>
+                    <pic:cNvPicPr/>
+                  </pic:nvPicPr>
+                  <pic:blipFill>
+                    <a:blip r:embed="rId8">
+                      <a:extLst>
+                        <a:ext uri="{28A0092B-C50C-407E-A947-70E740481C1C}">
+                          <a14:useLocalDpi xmlns:a14="http://schemas.microsoft.com/office/drawing/2010/main" val="0"/>
+                        </a:ext>
+                      </a:extLst>
+                    </a:blip>
+                    <a:stretch>
+                      <a:fillRect/>
+                    </a:stretch>
+                  </pic:blipFill>
+                  <pic:spPr>
+                    <a:xfrm>
+                      <a:off x="0" y="0"/>
+                      <a:ext cx="2160000" cy="2160000"/>
+                    </a:xfrm>
+                    <a:prstGeom prst="rect">
+                      <a:avLst/>
+                    </a:prstGeom>
+                  </pic:spPr>
+                </pic:pic>
+              </a:graphicData>
+            </a:graphic>
+            <wp14:sizeRelH relativeFrom="page">
+              <wp14:pctWidth>0</wp14:pctWidth>
+            </wp14:sizeRelH>
+            <wp14:sizeRelV relativeFrom="page">
+              <wp14:pctHeight>0</wp14:pctHeight>
+            </wp14:sizeRelV>
+          </wp:anchor>
+        </w:drawing>
+      </w:r>
+      <w:r>
+        <w:rPr>
+          <w:noProof/>
+        </w:rPr>
+        <w:drawing>
+          <wp:anchor distT="0" distB="0" distL="114300" distR="114300" simplePos="0" relativeHeight="251681792" behindDoc="1" locked="0" layoutInCell="1" allowOverlap="1" wp14:anchorId="4265E01D" wp14:editId="62E93B3A">
+            <wp:simplePos x="0" y="0"/>
+            <wp:positionH relativeFrom="column">
+              <wp:posOffset>-383931</wp:posOffset>
+            </wp:positionH>
+            <wp:positionV relativeFrom="page">
+              <wp:posOffset>2320925</wp:posOffset>
+            </wp:positionV>
+            <wp:extent cx="2160000" cy="2160000"/>
+            <wp:effectExtent l="0" t="0" r="0" b="0"/>
+            <wp:wrapSquare wrapText="bothSides"/>
+            <wp:docPr id="3" name="Image 3"/>
+            <wp:cNvGraphicFramePr>
+              <a:graphicFrameLocks xmlns:a="http://schemas.openxmlformats.org/drawingml/2006/main" noChangeAspect="1"/>
+            </wp:cNvGraphicFramePr>
+            <a:graphic xmlns:a="http://schemas.openxmlformats.org/drawingml/2006/main">
+              <a:graphicData uri="http://schemas.openxmlformats.org/drawingml/2006/picture">
+                <pic:pic xmlns:pic="http://schemas.openxmlformats.org/drawingml/2006/picture">
+                  <pic:nvPicPr>
+                    <pic:cNvPr id="3" name="Image 3"/>
+                    <pic:cNvPicPr/>
+                  </pic:nvPicPr>
+                  <pic:blipFill>
+                    <a:blip r:embed="rId9">
+                      <a:extLst>
+                        <a:ext uri="{28A0092B-C50C-407E-A947-70E740481C1C}">
+                          <a14:useLocalDpi xmlns:a14="http://schemas.microsoft.com/office/drawing/2010/main" val="0"/>
+                        </a:ext>
+                      </a:extLst>
+                    </a:blip>
+                    <a:stretch>
+                      <a:fillRect/>
+                    </a:stretch>
+                  </pic:blipFill>
+                  <pic:spPr>
+                    <a:xfrm>
+                      <a:off x="0" y="0"/>
+                      <a:ext cx="2160000" cy="2160000"/>
+                    </a:xfrm>
+                    <a:prstGeom prst="rect">
+                      <a:avLst/>
+                    </a:prstGeom>
+                  </pic:spPr>
+                </pic:pic>
+              </a:graphicData>
+            </a:graphic>
+            <wp14:sizeRelH relativeFrom="page">
+              <wp14:pctWidth>0</wp14:pctWidth>
+            </wp14:sizeRelH>
+            <wp14:sizeRelV relativeFrom="page">
+              <wp14:pctHeight>0</wp14:pctHeight>
+            </wp14:sizeRelV>
+          </wp:anchor>
+        </w:drawing>
+      </w:r>
+      <w:r>
+        <w:rPr>
+          <w:noProof/>
+        </w:rPr>
+        <w:drawing>
+          <wp:anchor distT="0" distB="0" distL="114300" distR="114300" simplePos="0" relativeHeight="251682816" behindDoc="0" locked="0" layoutInCell="1" allowOverlap="1" wp14:anchorId="07EF7912" wp14:editId="5DCE7B94">
+            <wp:simplePos x="0" y="0"/>
+            <wp:positionH relativeFrom="column">
+              <wp:posOffset>2018665</wp:posOffset>
+            </wp:positionH>
+            <wp:positionV relativeFrom="page">
+              <wp:posOffset>2323465</wp:posOffset>
+            </wp:positionV>
+            <wp:extent cx="2160000" cy="2160000"/>
+            <wp:effectExtent l="0" t="0" r="0" b="0"/>
+            <wp:wrapSquare wrapText="bothSides"/>
+            <wp:docPr id="4" name="Image 4"/>
+            <wp:cNvGraphicFramePr>
+              <a:graphicFrameLocks xmlns:a="http://schemas.openxmlformats.org/drawingml/2006/main" noChangeAspect="1"/>
+            </wp:cNvGraphicFramePr>
+            <a:graphic xmlns:a="http://schemas.openxmlformats.org/drawingml/2006/main">
+              <a:graphicData uri="http://schemas.openxmlformats.org/drawingml/2006/picture">
+                <pic:pic xmlns:pic="http://schemas.openxmlformats.org/drawingml/2006/picture">
+                  <pic:nvPicPr>
+                    <pic:cNvPr id="4" name="Image 4"/>
+                    <pic:cNvPicPr/>
+                  </pic:nvPicPr>
+                  <pic:blipFill>
+                    <a:blip r:embed="rId10">
+                      <a:extLst>
+                        <a:ext uri="{28A0092B-C50C-407E-A947-70E740481C1C}">
+                          <a14:useLocalDpi xmlns:a14="http://schemas.microsoft.com/office/drawing/2010/main" val="0"/>
+                        </a:ext>
+                      </a:extLst>
+                    </a:blip>
+                    <a:stretch>
+                      <a:fillRect/>
+                    </a:stretch>
+                  </pic:blipFill>
+                  <pic:spPr>
+                    <a:xfrm>
+                      <a:off x="0" y="0"/>
+                      <a:ext cx="2160000" cy="2160000"/>
+                    </a:xfrm>
+                    <a:prstGeom prst="rect">
+                      <a:avLst/>
+                    </a:prstGeom>
+                  </pic:spPr>
+                </pic:pic>
+              </a:graphicData>
+            </a:graphic>
+            <wp14:sizeRelH relativeFrom="page">
+              <wp14:pctWidth>0</wp14:pctWidth>
+            </wp14:sizeRelH>
+            <wp14:sizeRelV relativeFrom="page">
+              <wp14:pctHeight>0</wp14:pctHeight>
+            </wp14:sizeRelV>
+          </wp:anchor>
+        </w:drawing>
+      </w:r>
+      <w:r>
+        <w:rPr>
+          <w:noProof/>
+        </w:rPr>
+        <w:drawing>
+          <wp:anchor distT="0" distB="0" distL="114300" distR="114300" simplePos="0" relativeHeight="251680768" behindDoc="0" locked="0" layoutInCell="1" allowOverlap="1" wp14:anchorId="40B84CBE" wp14:editId="24FD30EA">
+            <wp:simplePos x="0" y="0"/>
+            <wp:positionH relativeFrom="column">
+              <wp:posOffset>1343660</wp:posOffset>
+            </wp:positionH>
+            <wp:positionV relativeFrom="page">
+              <wp:posOffset>39663</wp:posOffset>
+            </wp:positionV>
+            <wp:extent cx="2160000" cy="2160000"/>
+            <wp:effectExtent l="0" t="0" r="0" b="0"/>
+            <wp:wrapSquare wrapText="bothSides"/>
+            <wp:docPr id="2" name="Image 2"/>
+            <wp:cNvGraphicFramePr>
+              <a:graphicFrameLocks xmlns:a="http://schemas.openxmlformats.org/drawingml/2006/main" noChangeAspect="1"/>
+            </wp:cNvGraphicFramePr>
+            <a:graphic xmlns:a="http://schemas.openxmlformats.org/drawingml/2006/main">
+              <a:graphicData uri="http://schemas.openxmlformats.org/drawingml/2006/picture">
+                <pic:pic xmlns:pic="http://schemas.openxmlformats.org/drawingml/2006/picture">
+                  <pic:nvPicPr>
+                    <pic:cNvPr id="2" name="Image 2"/>
+                    <pic:cNvPicPr/>
+                  </pic:nvPicPr>
+                  <pic:blipFill>
+                    <a:blip r:embed="rId11">
+                      <a:extLst>
+                        <a:ext uri="{28A0092B-C50C-407E-A947-70E740481C1C}">
+                          <a14:useLocalDpi xmlns:a14="http://schemas.microsoft.com/office/drawing/2010/main" val="0"/>
+                        </a:ext>
+                      </a:extLst>
+                    </a:blip>
+                    <a:stretch>
+                      <a:fillRect/>
+                    </a:stretch>
+                  </pic:blipFill>
+                  <pic:spPr>
+                    <a:xfrm>
+                      <a:off x="0" y="0"/>
+                      <a:ext cx="2160000" cy="2160000"/>
+                    </a:xfrm>
+                    <a:prstGeom prst="rect">
+                      <a:avLst/>
+                    </a:prstGeom>
+                  </pic:spPr>
+                </pic:pic>
+              </a:graphicData>
+            </a:graphic>
+            <wp14:sizeRelH relativeFrom="page">
+              <wp14:pctWidth>0</wp14:pctWidth>
+            </wp14:sizeRelH>
+            <wp14:sizeRelV relativeFrom="page">
+              <wp14:pctHeight>0</wp14:pctHeight>
+            </wp14:sizeRelV>
+          </wp:anchor>
+        </w:drawing>
+      </w:r>
+      <w:r>
+        <w:rPr>
+          <w:noProof/>
+        </w:rPr>
+        <w:drawing>
+          <wp:anchor distT="0" distB="0" distL="114300" distR="114300" simplePos="0" relativeHeight="251679744" behindDoc="0" locked="0" layoutInCell="1" allowOverlap="1" wp14:anchorId="037E719C" wp14:editId="710E575D">
+            <wp:simplePos x="0" y="0"/>
+            <wp:positionH relativeFrom="column">
+              <wp:posOffset>-876837</wp:posOffset>
+            </wp:positionH>
+            <wp:positionV relativeFrom="page">
+              <wp:posOffset>32287</wp:posOffset>
+            </wp:positionV>
+            <wp:extent cx="2160000" cy="2160000"/>
+            <wp:effectExtent l="0" t="0" r="0" b="0"/>
+            <wp:wrapSquare wrapText="bothSides"/>
+            <wp:docPr id="1" name="Image 1"/>
+            <wp:cNvGraphicFramePr>
+              <a:graphicFrameLocks xmlns:a="http://schemas.openxmlformats.org/drawingml/2006/main" noChangeAspect="1"/>
+            </wp:cNvGraphicFramePr>
+            <a:graphic xmlns:a="http://schemas.openxmlformats.org/drawingml/2006/main">
+              <a:graphicData uri="http://schemas.openxmlformats.org/drawingml/2006/picture">
+                <pic:pic xmlns:pic="http://schemas.openxmlformats.org/drawingml/2006/picture">
+                  <pic:nvPicPr>
+                    <pic:cNvPr id="1" name="Image 1"/>
+                    <pic:cNvPicPr/>
+                  </pic:nvPicPr>
+                  <pic:blipFill>
+                    <a:blip r:embed="rId12">
+                      <a:extLst>
+                        <a:ext uri="{28A0092B-C50C-407E-A947-70E740481C1C}">
+                          <a14:useLocalDpi xmlns:a14="http://schemas.microsoft.com/office/drawing/2010/main" val="0"/>
+                        </a:ext>
+                      </a:extLst>
+                    </a:blip>
+                    <a:stretch>
+                      <a:fillRect/>
+                    </a:stretch>
+                  </pic:blipFill>
+                  <pic:spPr>
+                    <a:xfrm>
+                      <a:off x="0" y="0"/>
+                      <a:ext cx="2160000" cy="2160000"/>
+                    </a:xfrm>
+                    <a:prstGeom prst="rect">
+                      <a:avLst/>
+                    </a:prstGeom>
+                  </pic:spPr>
+                </pic:pic>
+              </a:graphicData>
+            </a:graphic>
+            <wp14:sizeRelH relativeFrom="page">
+              <wp14:pctWidth>0</wp14:pctWidth>
+            </wp14:sizeRelH>
+            <wp14:sizeRelV relativeFrom="page">
+              <wp14:pctHeight>0</wp14:pctHeight>
+            </wp14:sizeRelV>
+          </wp:anchor>
+        </w:drawing>
+      </w:r>
+      <w:r>
+        <w:rPr>
+          <w:noProof/>
+        </w:rPr>
+        <w:drawing>
+          <wp:anchor distT="0" distB="0" distL="114300" distR="114300" simplePos="0" relativeHeight="251669504" behindDoc="0" locked="0" layoutInCell="1" allowOverlap="1" wp14:anchorId="7833311B" wp14:editId="2203BADD">
             <wp:simplePos x="0" y="0"/>
             <wp:positionH relativeFrom="column">
               <wp:posOffset>4342423</wp:posOffset>
@@ -274,127 +514,7 @@
                     <pic:cNvPicPr/>
                   </pic:nvPicPr>
                   <pic:blipFill>
-                    <a:blip r:embed="rId8" cstate="print">
-                      <a:extLst>
-                        <a:ext uri="{28A0092B-C50C-407E-A947-70E740481C1C}">
-                          <a14:useLocalDpi xmlns:a14="http://schemas.microsoft.com/office/drawing/2010/main" val="0"/>
-                        </a:ext>
-                      </a:extLst>
-                    </a:blip>
-                    <a:stretch>
-                      <a:fillRect/>
-                    </a:stretch>
-                  </pic:blipFill>
-                  <pic:spPr>
-                    <a:xfrm>
-                      <a:off x="0" y="0"/>
-                      <a:ext cx="2159635" cy="2159635"/>
-                    </a:xfrm>
-                    <a:prstGeom prst="rect">
-                      <a:avLst/>
-                    </a:prstGeom>
-                  </pic:spPr>
-                </pic:pic>
-              </a:graphicData>
-            </a:graphic>
-            <wp14:sizeRelH relativeFrom="page">
-              <wp14:pctWidth>0</wp14:pctWidth>
-            </wp14:sizeRelH>
-            <wp14:sizeRelV relativeFrom="page">
-              <wp14:pctHeight>0</wp14:pctHeight>
-            </wp14:sizeRelV>
-          </wp:anchor>
-        </w:drawing>
-      </w:r>
-      <w:r>
-        <w:rPr>
-          <w:noProof/>
-        </w:rPr>
-        <w:drawing>
-          <wp:anchor distT="0" distB="0" distL="114300" distR="114300" simplePos="0" relativeHeight="251664384" behindDoc="0" locked="0" layoutInCell="1" allowOverlap="1" wp14:anchorId="4748832E" wp14:editId="79F46AD1">
-            <wp:simplePos x="0" y="0"/>
-            <wp:positionH relativeFrom="column">
-              <wp:posOffset>4337978</wp:posOffset>
-            </wp:positionH>
-            <wp:positionV relativeFrom="paragraph">
-              <wp:posOffset>3368675</wp:posOffset>
-            </wp:positionV>
-            <wp:extent cx="2159635" cy="2159635"/>
-            <wp:effectExtent l="0" t="0" r="0" b="0"/>
-            <wp:wrapSquare wrapText="bothSides"/>
-            <wp:docPr id="5" name="Image 5" descr="Une image contenant texte&#10;&#10;Description générée automatiquement"/>
-            <wp:cNvGraphicFramePr>
-              <a:graphicFrameLocks xmlns:a="http://schemas.openxmlformats.org/drawingml/2006/main" noChangeAspect="1"/>
-            </wp:cNvGraphicFramePr>
-            <a:graphic xmlns:a="http://schemas.openxmlformats.org/drawingml/2006/main">
-              <a:graphicData uri="http://schemas.openxmlformats.org/drawingml/2006/picture">
-                <pic:pic xmlns:pic="http://schemas.openxmlformats.org/drawingml/2006/picture">
-                  <pic:nvPicPr>
-                    <pic:cNvPr id="5" name="Image 5" descr="Une image contenant texte&#10;&#10;Description générée automatiquement"/>
-                    <pic:cNvPicPr/>
-                  </pic:nvPicPr>
-                  <pic:blipFill>
-                    <a:blip r:embed="rId9">
-                      <a:extLst>
-                        <a:ext uri="{28A0092B-C50C-407E-A947-70E740481C1C}">
-                          <a14:useLocalDpi xmlns:a14="http://schemas.microsoft.com/office/drawing/2010/main" val="0"/>
-                        </a:ext>
-                      </a:extLst>
-                    </a:blip>
-                    <a:stretch>
-                      <a:fillRect/>
-                    </a:stretch>
-                  </pic:blipFill>
-                  <pic:spPr>
-                    <a:xfrm>
-                      <a:off x="0" y="0"/>
-                      <a:ext cx="2159635" cy="2159635"/>
-                    </a:xfrm>
-                    <a:prstGeom prst="rect">
-                      <a:avLst/>
-                    </a:prstGeom>
-                  </pic:spPr>
-                </pic:pic>
-              </a:graphicData>
-            </a:graphic>
-            <wp14:sizeRelH relativeFrom="page">
-              <wp14:pctWidth>0</wp14:pctWidth>
-            </wp14:sizeRelH>
-            <wp14:sizeRelV relativeFrom="page">
-              <wp14:pctHeight>0</wp14:pctHeight>
-            </wp14:sizeRelV>
-          </wp:anchor>
-        </w:drawing>
-      </w:r>
-      <w:r>
-        <w:rPr>
-          <w:noProof/>
-        </w:rPr>
-        <w:drawing>
-          <wp:anchor distT="0" distB="0" distL="114300" distR="114300" simplePos="0" relativeHeight="251660288" behindDoc="0" locked="0" layoutInCell="1" allowOverlap="1" wp14:anchorId="549D4DC7" wp14:editId="1ED250C5">
-            <wp:simplePos x="0" y="0"/>
-            <wp:positionH relativeFrom="column">
-              <wp:posOffset>4335487</wp:posOffset>
-            </wp:positionH>
-            <wp:positionV relativeFrom="paragraph">
-              <wp:posOffset>5577205</wp:posOffset>
-            </wp:positionV>
-            <wp:extent cx="2159635" cy="2159635"/>
-            <wp:effectExtent l="0" t="0" r="0" b="0"/>
-            <wp:wrapSquare wrapText="bothSides"/>
-            <wp:docPr id="3" name="Image 3" descr="Une image contenant arts de la table, tasse, tasse à café, argent&#10;&#10;Description générée automatiquement"/>
-            <wp:cNvGraphicFramePr>
-              <a:graphicFrameLocks xmlns:a="http://schemas.openxmlformats.org/drawingml/2006/main" noChangeAspect="1"/>
-            </wp:cNvGraphicFramePr>
-            <a:graphic xmlns:a="http://schemas.openxmlformats.org/drawingml/2006/main">
-              <a:graphicData uri="http://schemas.openxmlformats.org/drawingml/2006/picture">
-                <pic:pic xmlns:pic="http://schemas.openxmlformats.org/drawingml/2006/picture">
-                  <pic:nvPicPr>
-                    <pic:cNvPr id="3" name="Image 3" descr="Une image contenant arts de la table, tasse, tasse à café, argent&#10;&#10;Description générée automatiquement"/>
-                    <pic:cNvPicPr/>
-                  </pic:nvPicPr>
-                  <pic:blipFill>
-                    <a:blip r:embed="rId10">
+                    <a:blip r:embed="rId13" cstate="print">
                       <a:extLst>
                         <a:ext uri="{28A0092B-C50C-407E-A947-70E740481C1C}">
                           <a14:useLocalDpi xmlns:a14="http://schemas.microsoft.com/office/drawing/2010/main" val="0"/>
@@ -432,7 +552,7 @@
           <w:lang w:eastAsia="fr-FR"/>
         </w:rPr>
         <w:drawing>
-          <wp:anchor distT="0" distB="0" distL="114300" distR="114300" simplePos="0" relativeHeight="251668480" behindDoc="0" locked="0" layoutInCell="1" allowOverlap="1" wp14:anchorId="2E04EBC7" wp14:editId="139E5E90">
+          <wp:anchor distT="0" distB="0" distL="114300" distR="114300" simplePos="0" relativeHeight="251668480" behindDoc="0" locked="0" layoutInCell="1" allowOverlap="1" wp14:anchorId="2E04EBC7" wp14:editId="1C7AFB70">
             <wp:simplePos x="0" y="0"/>
             <wp:positionH relativeFrom="column">
               <wp:posOffset>-317060</wp:posOffset>
@@ -457,7 +577,7 @@
                     </pic:cNvPicPr>
                   </pic:nvPicPr>
                   <pic:blipFill>
-                    <a:blip r:embed="rId11">
+                    <a:blip r:embed="rId14">
                       <a:extLst>
                         <a:ext uri="{28A0092B-C50C-407E-A947-70E740481C1C}">
                           <a14:useLocalDpi xmlns:a14="http://schemas.microsoft.com/office/drawing/2010/main" val="0"/>
@@ -499,7 +619,7 @@
           <w:noProof/>
         </w:rPr>
         <w:drawing>
-          <wp:anchor distT="0" distB="0" distL="114300" distR="114300" simplePos="0" relativeHeight="251666432" behindDoc="0" locked="0" layoutInCell="1" allowOverlap="1" wp14:anchorId="1F5EAA24" wp14:editId="59D048B7">
+          <wp:anchor distT="0" distB="0" distL="114300" distR="114300" simplePos="0" relativeHeight="251666432" behindDoc="0" locked="0" layoutInCell="1" allowOverlap="1" wp14:anchorId="1F5EAA24" wp14:editId="5A01D4E3">
             <wp:simplePos x="0" y="0"/>
             <wp:positionH relativeFrom="column">
               <wp:posOffset>3556293</wp:posOffset>
@@ -522,7 +642,7 @@
                     <pic:cNvPicPr/>
                   </pic:nvPicPr>
                   <pic:blipFill>
-                    <a:blip r:embed="rId12" cstate="print">
+                    <a:blip r:embed="rId15" cstate="print">
                       <a:extLst>
                         <a:ext uri="{28A0092B-C50C-407E-A947-70E740481C1C}">
                           <a14:useLocalDpi xmlns:a14="http://schemas.microsoft.com/office/drawing/2010/main" val="0"/>
@@ -559,127 +679,7 @@
           <w:noProof/>
         </w:rPr>
         <w:drawing>
-          <wp:anchor distT="0" distB="0" distL="114300" distR="114300" simplePos="0" relativeHeight="251659264" behindDoc="0" locked="0" layoutInCell="1" allowOverlap="1" wp14:anchorId="6C6AA360" wp14:editId="4615E8E7">
-            <wp:simplePos x="0" y="0"/>
-            <wp:positionH relativeFrom="column">
-              <wp:posOffset>1291297</wp:posOffset>
-            </wp:positionH>
-            <wp:positionV relativeFrom="page">
-              <wp:posOffset>26670</wp:posOffset>
-            </wp:positionV>
-            <wp:extent cx="2159635" cy="2159635"/>
-            <wp:effectExtent l="0" t="0" r="0" b="0"/>
-            <wp:wrapSquare wrapText="bothSides"/>
-            <wp:docPr id="1" name="Image 1"/>
-            <wp:cNvGraphicFramePr>
-              <a:graphicFrameLocks xmlns:a="http://schemas.openxmlformats.org/drawingml/2006/main" noChangeAspect="1"/>
-            </wp:cNvGraphicFramePr>
-            <a:graphic xmlns:a="http://schemas.openxmlformats.org/drawingml/2006/main">
-              <a:graphicData uri="http://schemas.openxmlformats.org/drawingml/2006/picture">
-                <pic:pic xmlns:pic="http://schemas.openxmlformats.org/drawingml/2006/picture">
-                  <pic:nvPicPr>
-                    <pic:cNvPr id="1" name="Image 1"/>
-                    <pic:cNvPicPr/>
-                  </pic:nvPicPr>
-                  <pic:blipFill>
-                    <a:blip r:embed="rId13">
-                      <a:extLst>
-                        <a:ext uri="{28A0092B-C50C-407E-A947-70E740481C1C}">
-                          <a14:useLocalDpi xmlns:a14="http://schemas.microsoft.com/office/drawing/2010/main" val="0"/>
-                        </a:ext>
-                      </a:extLst>
-                    </a:blip>
-                    <a:stretch>
-                      <a:fillRect/>
-                    </a:stretch>
-                  </pic:blipFill>
-                  <pic:spPr>
-                    <a:xfrm>
-                      <a:off x="0" y="0"/>
-                      <a:ext cx="2159635" cy="2159635"/>
-                    </a:xfrm>
-                    <a:prstGeom prst="rect">
-                      <a:avLst/>
-                    </a:prstGeom>
-                  </pic:spPr>
-                </pic:pic>
-              </a:graphicData>
-            </a:graphic>
-            <wp14:sizeRelH relativeFrom="page">
-              <wp14:pctWidth>0</wp14:pctWidth>
-            </wp14:sizeRelH>
-            <wp14:sizeRelV relativeFrom="page">
-              <wp14:pctHeight>0</wp14:pctHeight>
-            </wp14:sizeRelV>
-          </wp:anchor>
-        </w:drawing>
-      </w:r>
-      <w:r>
-        <w:rPr>
-          <w:noProof/>
-        </w:rPr>
-        <w:drawing>
-          <wp:anchor distT="0" distB="0" distL="114300" distR="114300" simplePos="0" relativeHeight="251658240" behindDoc="0" locked="0" layoutInCell="1" allowOverlap="1" wp14:anchorId="58B19971" wp14:editId="2C451B44">
-            <wp:simplePos x="0" y="0"/>
-            <wp:positionH relativeFrom="margin">
-              <wp:posOffset>-892175</wp:posOffset>
-            </wp:positionH>
-            <wp:positionV relativeFrom="margin">
-              <wp:posOffset>-871562</wp:posOffset>
-            </wp:positionV>
-            <wp:extent cx="2159635" cy="2159635"/>
-            <wp:effectExtent l="0" t="0" r="0" b="0"/>
-            <wp:wrapSquare wrapText="bothSides"/>
-            <wp:docPr id="2" name="Image 2"/>
-            <wp:cNvGraphicFramePr>
-              <a:graphicFrameLocks xmlns:a="http://schemas.openxmlformats.org/drawingml/2006/main" noChangeAspect="1"/>
-            </wp:cNvGraphicFramePr>
-            <a:graphic xmlns:a="http://schemas.openxmlformats.org/drawingml/2006/main">
-              <a:graphicData uri="http://schemas.openxmlformats.org/drawingml/2006/picture">
-                <pic:pic xmlns:pic="http://schemas.openxmlformats.org/drawingml/2006/picture">
-                  <pic:nvPicPr>
-                    <pic:cNvPr id="2" name="Image 2"/>
-                    <pic:cNvPicPr/>
-                  </pic:nvPicPr>
-                  <pic:blipFill>
-                    <a:blip r:embed="rId14">
-                      <a:extLst>
-                        <a:ext uri="{28A0092B-C50C-407E-A947-70E740481C1C}">
-                          <a14:useLocalDpi xmlns:a14="http://schemas.microsoft.com/office/drawing/2010/main" val="0"/>
-                        </a:ext>
-                      </a:extLst>
-                    </a:blip>
-                    <a:stretch>
-                      <a:fillRect/>
-                    </a:stretch>
-                  </pic:blipFill>
-                  <pic:spPr>
-                    <a:xfrm>
-                      <a:off x="0" y="0"/>
-                      <a:ext cx="2159635" cy="2159635"/>
-                    </a:xfrm>
-                    <a:prstGeom prst="rect">
-                      <a:avLst/>
-                    </a:prstGeom>
-                  </pic:spPr>
-                </pic:pic>
-              </a:graphicData>
-            </a:graphic>
-            <wp14:sizeRelH relativeFrom="margin">
-              <wp14:pctWidth>0</wp14:pctWidth>
-            </wp14:sizeRelH>
-            <wp14:sizeRelV relativeFrom="margin">
-              <wp14:pctHeight>0</wp14:pctHeight>
-            </wp14:sizeRelV>
-          </wp:anchor>
-        </w:drawing>
-      </w:r>
-      <w:r>
-        <w:rPr>
-          <w:noProof/>
-        </w:rPr>
-        <w:drawing>
-          <wp:anchor distT="0" distB="0" distL="114300" distR="114300" simplePos="0" relativeHeight="251667456" behindDoc="0" locked="0" layoutInCell="1" allowOverlap="1" wp14:anchorId="462A59C4" wp14:editId="0203F683">
+          <wp:anchor distT="0" distB="0" distL="114300" distR="114300" simplePos="0" relativeHeight="251667456" behindDoc="0" locked="0" layoutInCell="1" allowOverlap="1" wp14:anchorId="462A59C4" wp14:editId="2C128C26">
             <wp:simplePos x="0" y="0"/>
             <wp:positionH relativeFrom="column">
               <wp:posOffset>3562985</wp:posOffset>
@@ -702,7 +702,7 @@
                     <pic:cNvPicPr/>
                   </pic:nvPicPr>
                   <pic:blipFill>
-                    <a:blip r:embed="rId15" cstate="print">
+                    <a:blip r:embed="rId16" cstate="print">
                       <a:extLst>
                         <a:ext uri="{28A0092B-C50C-407E-A947-70E740481C1C}">
                           <a14:useLocalDpi xmlns:a14="http://schemas.microsoft.com/office/drawing/2010/main" val="0"/>
@@ -1463,4 +1463,16 @@
     </a:ext>
   </a:extLst>
 </a:theme>
+</file>
+
+<file path=customXml/item1.xml><?xml version="1.0" encoding="utf-8"?>
+<b:Sources xmlns:b="http://schemas.openxmlformats.org/officeDocument/2006/bibliography" xmlns="http://schemas.openxmlformats.org/officeDocument/2006/bibliography" SelectedStyle="/APASixthEditionOfficeOnline.xsl" StyleName="APA" Version="6"/>
+</file>
+
+<file path=customXml/itemProps1.xml><?xml version="1.0" encoding="utf-8"?>
+<ds:datastoreItem xmlns:ds="http://schemas.openxmlformats.org/officeDocument/2006/customXml" ds:itemID="{CB523AAF-E970-004B-BE32-95D615EB29DE}">
+  <ds:schemaRefs>
+    <ds:schemaRef ds:uri="http://schemas.openxmlformats.org/officeDocument/2006/bibliography"/>
+  </ds:schemaRefs>
+</ds:datastoreItem>
 </file>
</xml_diff>